<commit_message>
SMB, 5 Jun 19, updated motor layer. git push
</commit_message>
<xml_diff>
--- a/Notes/Cloning_Writing SD card using MAC.docx
+++ b/Notes/Cloning_Writing SD card using MAC.docx
@@ -9,6 +9,15 @@
     </w:p>
     <w:p>
       <w:pPr>
+        <w:rPr>
+          <w:rFonts w:ascii="Courier New" w:hAnsi="Courier New" w:cs="Courier New"/>
+          <w:sz w:val="20"/>
+          <w:szCs w:val="20"/>
+        </w:rPr>
+      </w:pPr>
+    </w:p>
+    <w:p>
+      <w:pPr>
         <w:shd w:val="clear" w:color="auto" w:fill="FEFEFE"/>
         <w:spacing w:before="390" w:after="60" w:line="288" w:lineRule="atLeast"/>
         <w:outlineLvl w:val="2"/>
@@ -30,28 +39,36 @@
           <w:sz w:val="32"/>
           <w:szCs w:val="32"/>
         </w:rPr>
-        <w:t>Step 1. Insert Your SD Card</w:t>
+        <w:t>Step 0. List current devices</w:t>
       </w:r>
     </w:p>
     <w:p>
       <w:pPr>
-        <w:shd w:val="clear" w:color="auto" w:fill="FEFEFE"/>
-        <w:spacing w:after="390"/>
-        <w:rPr>
-          <w:rFonts w:ascii="Arial" w:hAnsi="Arial" w:cs="Arial"/>
-          <w:color w:val="3A3A3A"/>
-          <w:sz w:val="27"/>
-          <w:szCs w:val="27"/>
-        </w:rPr>
-      </w:pPr>
-      <w:r>
-        <w:rPr>
-          <w:rFonts w:ascii="Arial" w:hAnsi="Arial" w:cs="Arial"/>
-          <w:color w:val="3A3A3A"/>
-          <w:sz w:val="27"/>
-          <w:szCs w:val="27"/>
-        </w:rPr>
-        <w:t>Ensure that you have inserted the SD Card, that you wish to clone, into the SD Card reader of your Mac. If your Mac does not have an internal SD Card reader, you will need to plug in an external SD Card reader via a USB socket.</w:t>
+        <w:rPr>
+          <w:rFonts w:ascii="Courier New" w:hAnsi="Courier New" w:cs="Courier New"/>
+          <w:sz w:val="20"/>
+          <w:szCs w:val="20"/>
+        </w:rPr>
+      </w:pPr>
+    </w:p>
+    <w:p>
+      <w:proofErr w:type="spellStart"/>
+      <w:r>
+        <w:rPr>
+          <w:rFonts w:ascii="Courier New" w:hAnsi="Courier New" w:cs="Courier New"/>
+          <w:sz w:val="20"/>
+          <w:szCs w:val="20"/>
+        </w:rPr>
+        <w:t>diskutil</w:t>
+      </w:r>
+      <w:proofErr w:type="spellEnd"/>
+      <w:r>
+        <w:rPr>
+          <w:rFonts w:ascii="Courier New" w:hAnsi="Courier New" w:cs="Courier New"/>
+          <w:sz w:val="20"/>
+          <w:szCs w:val="20"/>
+        </w:rPr>
+        <w:t xml:space="preserve"> list</w:t>
       </w:r>
     </w:p>
     <w:p>
@@ -77,224 +94,7 @@
           <w:sz w:val="32"/>
           <w:szCs w:val="32"/>
         </w:rPr>
-        <w:t>Step 2. Locate Your SD Card</w:t>
-      </w:r>
-    </w:p>
-    <w:p>
-      <w:pPr>
-        <w:shd w:val="clear" w:color="auto" w:fill="FEFEFE"/>
-        <w:spacing w:after="390"/>
-        <w:rPr>
-          <w:rFonts w:ascii="Arial" w:hAnsi="Arial" w:cs="Arial"/>
-          <w:color w:val="3A3A3A"/>
-          <w:sz w:val="27"/>
-          <w:szCs w:val="27"/>
-        </w:rPr>
-      </w:pPr>
-      <w:r>
-        <w:rPr>
-          <w:rFonts w:ascii="Arial" w:hAnsi="Arial" w:cs="Arial"/>
-          <w:color w:val="3A3A3A"/>
-          <w:sz w:val="27"/>
-          <w:szCs w:val="27"/>
-        </w:rPr>
-        <w:t>Open </w:t>
-      </w:r>
-      <w:r>
-        <w:rPr>
-          <w:rFonts w:ascii="Arial" w:hAnsi="Arial" w:cs="Arial"/>
-          <w:b/>
-          <w:bCs/>
-          <w:color w:val="3A3A3A"/>
-          <w:sz w:val="27"/>
-          <w:szCs w:val="27"/>
-        </w:rPr>
-        <w:t>Terminal</w:t>
-      </w:r>
-      <w:r>
-        <w:rPr>
-          <w:rFonts w:ascii="Arial" w:hAnsi="Arial" w:cs="Arial"/>
-          <w:color w:val="3A3A3A"/>
-          <w:sz w:val="27"/>
-          <w:szCs w:val="27"/>
-        </w:rPr>
-        <w:t> and enter the following command to locate your SD Card:</w:t>
-      </w:r>
-    </w:p>
-    <w:tbl>
-      <w:tblPr>
-        <w:tblW w:w="12750" w:type="dxa"/>
-        <w:tblCellMar>
-          <w:left w:w="0" w:type="dxa"/>
-          <w:right w:w="0" w:type="dxa"/>
-        </w:tblCellMar>
-        <w:tblLook w:val="04A0" w:firstRow="1" w:lastRow="0" w:firstColumn="1" w:lastColumn="0" w:noHBand="0" w:noVBand="1"/>
-      </w:tblPr>
-      <w:tblGrid>
-        <w:gridCol w:w="465"/>
-        <w:gridCol w:w="12285"/>
-      </w:tblGrid>
-      <w:tr>
-        <w:tc>
-          <w:tcPr>
-            <w:tcW w:w="0" w:type="auto"/>
-            <w:vAlign w:val="center"/>
-            <w:hideMark/>
-          </w:tcPr>
-          <w:p>
-            <w:r>
-              <w:t>1</w:t>
-            </w:r>
-          </w:p>
-        </w:tc>
-        <w:tc>
-          <w:tcPr>
-            <w:tcW w:w="12285" w:type="dxa"/>
-            <w:vAlign w:val="center"/>
-            <w:hideMark/>
-          </w:tcPr>
-          <w:p>
-            <w:proofErr w:type="spellStart"/>
-            <w:r>
-              <w:rPr>
-                <w:rFonts w:ascii="Courier New" w:hAnsi="Courier New" w:cs="Courier New"/>
-                <w:sz w:val="20"/>
-                <w:szCs w:val="20"/>
-              </w:rPr>
-              <w:t>diskutil</w:t>
-            </w:r>
-            <w:proofErr w:type="spellEnd"/>
-            <w:r>
-              <w:rPr>
-                <w:rFonts w:ascii="Courier New" w:hAnsi="Courier New" w:cs="Courier New"/>
-                <w:sz w:val="20"/>
-                <w:szCs w:val="20"/>
-              </w:rPr>
-              <w:t xml:space="preserve"> list</w:t>
-            </w:r>
-          </w:p>
-        </w:tc>
-      </w:tr>
-    </w:tbl>
-    <w:p>
-      <w:pPr>
-        <w:shd w:val="clear" w:color="auto" w:fill="FEFEFE"/>
-        <w:spacing w:after="390"/>
-        <w:rPr>
-          <w:rFonts w:ascii="Arial" w:hAnsi="Arial" w:cs="Arial"/>
-          <w:color w:val="3A3A3A"/>
-          <w:sz w:val="27"/>
-          <w:szCs w:val="27"/>
-        </w:rPr>
-      </w:pPr>
-      <w:r>
-        <w:rPr>
-          <w:rFonts w:ascii="Arial" w:hAnsi="Arial" w:cs="Arial"/>
-          <w:color w:val="3A3A3A"/>
-          <w:sz w:val="27"/>
-          <w:szCs w:val="27"/>
-        </w:rPr>
-        <w:t xml:space="preserve">The response will be something </w:t>
-      </w:r>
-      <w:proofErr w:type="gramStart"/>
-      <w:r>
-        <w:rPr>
-          <w:rFonts w:ascii="Arial" w:hAnsi="Arial" w:cs="Arial"/>
-          <w:color w:val="3A3A3A"/>
-          <w:sz w:val="27"/>
-          <w:szCs w:val="27"/>
-        </w:rPr>
-        <w:t>similar to</w:t>
-      </w:r>
-      <w:proofErr w:type="gramEnd"/>
-      <w:r>
-        <w:rPr>
-          <w:rFonts w:ascii="Arial" w:hAnsi="Arial" w:cs="Arial"/>
-          <w:color w:val="3A3A3A"/>
-          <w:sz w:val="27"/>
-          <w:szCs w:val="27"/>
-        </w:rPr>
-        <w:t xml:space="preserve"> that shown in my screenshot of </w:t>
-      </w:r>
-      <w:r>
-        <w:rPr>
-          <w:rFonts w:ascii="Arial" w:hAnsi="Arial" w:cs="Arial"/>
-          <w:b/>
-          <w:bCs/>
-          <w:color w:val="3A3A3A"/>
-          <w:sz w:val="27"/>
-          <w:szCs w:val="27"/>
-        </w:rPr>
-        <w:t>Terminal</w:t>
-      </w:r>
-      <w:r>
-        <w:rPr>
-          <w:rFonts w:ascii="Arial" w:hAnsi="Arial" w:cs="Arial"/>
-          <w:color w:val="3A3A3A"/>
-          <w:sz w:val="27"/>
-          <w:szCs w:val="27"/>
-        </w:rPr>
-        <w:t>. Identify your SD Card (look under </w:t>
-      </w:r>
-      <w:r>
-        <w:rPr>
-          <w:rFonts w:ascii="Arial" w:hAnsi="Arial" w:cs="Arial"/>
-          <w:b/>
-          <w:bCs/>
-          <w:color w:val="3A3A3A"/>
-          <w:sz w:val="27"/>
-          <w:szCs w:val="27"/>
-        </w:rPr>
-        <w:t>NAME</w:t>
-      </w:r>
-      <w:r>
-        <w:rPr>
-          <w:rFonts w:ascii="Arial" w:hAnsi="Arial" w:cs="Arial"/>
-          <w:color w:val="3A3A3A"/>
-          <w:sz w:val="27"/>
-          <w:szCs w:val="27"/>
-        </w:rPr>
-        <w:t> and </w:t>
-      </w:r>
-      <w:r>
-        <w:rPr>
-          <w:rFonts w:ascii="Arial" w:hAnsi="Arial" w:cs="Arial"/>
-          <w:b/>
-          <w:bCs/>
-          <w:color w:val="3A3A3A"/>
-          <w:sz w:val="27"/>
-          <w:szCs w:val="27"/>
-        </w:rPr>
-        <w:t>SIZE</w:t>
-      </w:r>
-      <w:r>
-        <w:rPr>
-          <w:rFonts w:ascii="Arial" w:hAnsi="Arial" w:cs="Arial"/>
-          <w:color w:val="3A3A3A"/>
-          <w:sz w:val="27"/>
-          <w:szCs w:val="27"/>
-        </w:rPr>
-        <w:t> to verify correct volume). In my example, the SD Card is </w:t>
-      </w:r>
-      <w:r>
-        <w:rPr>
-          <w:rFonts w:ascii="Arial" w:hAnsi="Arial" w:cs="Arial"/>
-          <w:b/>
-          <w:bCs/>
-          <w:color w:val="3A3A3A"/>
-          <w:sz w:val="27"/>
-          <w:szCs w:val="27"/>
-        </w:rPr>
-        <w:t>/dev/disk2</w:t>
-      </w:r>
-      <w:r>
-        <w:rPr>
-          <w:rFonts w:ascii="Arial" w:hAnsi="Arial" w:cs="Arial"/>
-          <w:color w:val="3A3A3A"/>
-          <w:sz w:val="27"/>
-          <w:szCs w:val="27"/>
-        </w:rPr>
-        <w:t>.</w:t>
+        <w:t>Step 1. Insert Your SD Card</w:t>
       </w:r>
     </w:p>
     <w:p>
@@ -320,7 +120,7 @@
           <w:sz w:val="32"/>
           <w:szCs w:val="32"/>
         </w:rPr>
-        <w:t>Step 3. Cloning Your SD Card</w:t>
+        <w:t>Step 2. Locate Your SD Card</w:t>
       </w:r>
     </w:p>
     <w:p>
@@ -341,19 +141,19 @@
           <w:sz w:val="27"/>
           <w:szCs w:val="27"/>
         </w:rPr>
-        <w:t xml:space="preserve">Whether your </w:t>
-      </w:r>
-      <w:proofErr w:type="spellStart"/>
-      <w:r>
-        <w:rPr>
-          <w:rFonts w:ascii="Arial" w:hAnsi="Arial" w:cs="Arial"/>
+        <w:t>Open </w:t>
+      </w:r>
+      <w:r>
+        <w:rPr>
+          <w:rFonts w:ascii="Arial" w:hAnsi="Arial" w:cs="Arial"/>
+          <w:b/>
+          <w:bCs/>
           <w:color w:val="3A3A3A"/>
           <w:sz w:val="27"/>
           <w:szCs w:val="27"/>
         </w:rPr>
-        <w:t>RPi</w:t>
-      </w:r>
-      <w:proofErr w:type="spellEnd"/>
+        <w:t>Terminal</w:t>
+      </w:r>
       <w:r>
         <w:rPr>
           <w:rFonts w:ascii="Arial" w:hAnsi="Arial" w:cs="Arial"/>
@@ -361,7 +161,7 @@
           <w:sz w:val="27"/>
           <w:szCs w:val="27"/>
         </w:rPr>
-        <w:t xml:space="preserve"> SD Card is all set up as you want it, or you just want to make an incremental clone before installing some software, backing up your SD Card could save you time in the long run.</w:t>
+        <w:t> and enter the following command to locate your SD Card:</w:t>
       </w:r>
     </w:p>
     <w:p>
@@ -375,13 +175,69 @@
           <w:szCs w:val="27"/>
         </w:rPr>
       </w:pPr>
-      <w:r>
+      <w:proofErr w:type="spellStart"/>
+      <w:r>
+        <w:rPr>
+          <w:rFonts w:ascii="Courier New" w:hAnsi="Courier New" w:cs="Courier New"/>
+          <w:sz w:val="20"/>
+          <w:szCs w:val="20"/>
+        </w:rPr>
+        <w:t>diskutil</w:t>
+      </w:r>
+      <w:proofErr w:type="spellEnd"/>
+      <w:r>
+        <w:rPr>
+          <w:rFonts w:ascii="Courier New" w:hAnsi="Courier New" w:cs="Courier New"/>
+          <w:sz w:val="20"/>
+          <w:szCs w:val="20"/>
+        </w:rPr>
+        <w:t xml:space="preserve"> list</w:t>
+      </w:r>
+    </w:p>
+    <w:p>
+      <w:pPr>
+        <w:shd w:val="clear" w:color="auto" w:fill="FEFEFE"/>
+        <w:spacing w:before="390" w:after="60" w:line="288" w:lineRule="atLeast"/>
+        <w:outlineLvl w:val="2"/>
+        <w:rPr>
+          <w:rFonts w:ascii="Arial" w:hAnsi="Arial" w:cs="Arial"/>
+          <w:b/>
+          <w:bCs/>
+          <w:color w:val="3A3A3A"/>
+          <w:sz w:val="32"/>
+          <w:szCs w:val="32"/>
+        </w:rPr>
+      </w:pPr>
+      <w:r>
+        <w:rPr>
+          <w:rFonts w:ascii="Arial" w:hAnsi="Arial" w:cs="Arial"/>
+          <w:b/>
+          <w:bCs/>
+          <w:color w:val="3A3A3A"/>
+          <w:sz w:val="32"/>
+          <w:szCs w:val="32"/>
+        </w:rPr>
+        <w:t>Step 3. Cloning Your SD Card</w:t>
+      </w:r>
+    </w:p>
+    <w:p>
+      <w:pPr>
+        <w:shd w:val="clear" w:color="auto" w:fill="FEFEFE"/>
+        <w:spacing w:after="390"/>
         <w:rPr>
           <w:rFonts w:ascii="Arial" w:hAnsi="Arial" w:cs="Arial"/>
           <w:color w:val="3A3A3A"/>
           <w:sz w:val="27"/>
           <w:szCs w:val="27"/>
         </w:rPr>
+      </w:pPr>
+      <w:r>
+        <w:rPr>
+          <w:rFonts w:ascii="Arial" w:hAnsi="Arial" w:cs="Arial"/>
+          <w:color w:val="3A3A3A"/>
+          <w:sz w:val="27"/>
+          <w:szCs w:val="27"/>
+        </w:rPr>
         <w:t>In my example, my SD Card is </w:t>
       </w:r>
       <w:r>
@@ -465,99 +321,71 @@
         <w:t>.</w:t>
       </w:r>
     </w:p>
-    <w:tbl>
-      <w:tblPr>
-        <w:tblW w:w="12750" w:type="dxa"/>
-        <w:tblCellMar>
-          <w:left w:w="0" w:type="dxa"/>
-          <w:right w:w="0" w:type="dxa"/>
-        </w:tblCellMar>
-        <w:tblLook w:val="04A0" w:firstRow="1" w:lastRow="0" w:firstColumn="1" w:lastColumn="0" w:noHBand="0" w:noVBand="1"/>
-      </w:tblPr>
-      <w:tblGrid>
-        <w:gridCol w:w="465"/>
-        <w:gridCol w:w="12285"/>
-      </w:tblGrid>
-      <w:tr>
-        <w:tc>
-          <w:tcPr>
-            <w:tcW w:w="0" w:type="auto"/>
-            <w:vAlign w:val="center"/>
-            <w:hideMark/>
-          </w:tcPr>
-          <w:p>
-            <w:r>
-              <w:t>1</w:t>
-            </w:r>
-          </w:p>
-        </w:tc>
-        <w:tc>
-          <w:tcPr>
-            <w:tcW w:w="12285" w:type="dxa"/>
-            <w:vAlign w:val="center"/>
-            <w:hideMark/>
-          </w:tcPr>
-          <w:p>
-            <w:proofErr w:type="spellStart"/>
-            <w:r>
-              <w:rPr>
-                <w:rFonts w:ascii="Courier New" w:hAnsi="Courier New" w:cs="Courier New"/>
-                <w:sz w:val="20"/>
-                <w:szCs w:val="20"/>
-              </w:rPr>
-              <w:t>sudo</w:t>
-            </w:r>
-            <w:proofErr w:type="spellEnd"/>
-            <w:r>
-              <w:t xml:space="preserve"> </w:t>
-            </w:r>
-            <w:proofErr w:type="spellStart"/>
-            <w:r>
-              <w:rPr>
-                <w:rFonts w:ascii="Courier New" w:hAnsi="Courier New" w:cs="Courier New"/>
-                <w:sz w:val="20"/>
-                <w:szCs w:val="20"/>
-              </w:rPr>
-              <w:t>dd</w:t>
-            </w:r>
-            <w:proofErr w:type="spellEnd"/>
-            <w:r>
-              <w:t xml:space="preserve"> </w:t>
-            </w:r>
-            <w:r>
-              <w:rPr>
-                <w:rFonts w:ascii="Courier New" w:hAnsi="Courier New" w:cs="Courier New"/>
-                <w:sz w:val="20"/>
-                <w:szCs w:val="20"/>
-              </w:rPr>
-              <w:t>if=/dev/disk2</w:t>
-            </w:r>
-            <w:r>
-              <w:t xml:space="preserve"> </w:t>
-            </w:r>
-            <w:r>
-              <w:rPr>
-                <w:rFonts w:ascii="Courier New" w:hAnsi="Courier New" w:cs="Courier New"/>
-                <w:sz w:val="20"/>
-                <w:szCs w:val="20"/>
-              </w:rPr>
-              <w:t>of=~/Desktop/</w:t>
-            </w:r>
-            <w:proofErr w:type="spellStart"/>
-            <w:r>
-              <w:rPr>
-                <w:rFonts w:ascii="Courier New" w:hAnsi="Courier New" w:cs="Courier New"/>
-                <w:sz w:val="20"/>
-                <w:szCs w:val="20"/>
-              </w:rPr>
-              <w:t>raspberrypi.dmg</w:t>
-            </w:r>
-            <w:proofErr w:type="spellEnd"/>
-          </w:p>
-        </w:tc>
-      </w:tr>
-    </w:tbl>
-    <w:p/>
+    <w:p>
+      <w:proofErr w:type="spellStart"/>
+      <w:r>
+        <w:rPr>
+          <w:rFonts w:ascii="Courier New" w:hAnsi="Courier New" w:cs="Courier New"/>
+          <w:sz w:val="20"/>
+          <w:szCs w:val="20"/>
+        </w:rPr>
+        <w:t>sudo</w:t>
+      </w:r>
+      <w:proofErr w:type="spellEnd"/>
+      <w:r>
+        <w:t xml:space="preserve"> </w:t>
+      </w:r>
+      <w:proofErr w:type="spellStart"/>
+      <w:r>
+        <w:rPr>
+          <w:rFonts w:ascii="Courier New" w:hAnsi="Courier New" w:cs="Courier New"/>
+          <w:sz w:val="20"/>
+          <w:szCs w:val="20"/>
+        </w:rPr>
+        <w:t>dd</w:t>
+      </w:r>
+      <w:proofErr w:type="spellEnd"/>
+      <w:r>
+        <w:t xml:space="preserve"> </w:t>
+      </w:r>
+      <w:r>
+        <w:rPr>
+          <w:rFonts w:ascii="Courier New" w:hAnsi="Courier New" w:cs="Courier New"/>
+          <w:sz w:val="20"/>
+          <w:szCs w:val="20"/>
+        </w:rPr>
+        <w:t>if=/dev/disk2</w:t>
+      </w:r>
+      <w:r>
+        <w:t xml:space="preserve"> </w:t>
+      </w:r>
+      <w:r>
+        <w:rPr>
+          <w:rFonts w:ascii="Courier New" w:hAnsi="Courier New" w:cs="Courier New"/>
+          <w:sz w:val="20"/>
+          <w:szCs w:val="20"/>
+        </w:rPr>
+        <w:t>of=~/Desktop/raspberrypi.</w:t>
+      </w:r>
+      <w:r>
+        <w:rPr>
+          <w:rFonts w:ascii="Courier New" w:hAnsi="Courier New" w:cs="Courier New"/>
+          <w:sz w:val="20"/>
+          <w:szCs w:val="20"/>
+        </w:rPr>
+        <w:t>i</w:t>
+      </w:r>
+      <w:bookmarkStart w:id="0" w:name="_GoBack"/>
+      <w:bookmarkEnd w:id="0"/>
+      <w:r>
+        <w:rPr>
+          <w:rFonts w:ascii="Courier New" w:hAnsi="Courier New" w:cs="Courier New"/>
+          <w:sz w:val="20"/>
+          <w:szCs w:val="20"/>
+        </w:rPr>
+        <w:t>mg</w:t>
+      </w:r>
+    </w:p>
     <w:p/>
     <w:p/>
     <w:p>
@@ -594,28 +422,27 @@
           <w:sz w:val="32"/>
           <w:szCs w:val="32"/>
         </w:rPr>
-        <w:t>Step 1. Insert the SD Card to be Restored</w:t>
+        <w:t>Step 0. List current devices</w:t>
       </w:r>
     </w:p>
     <w:p>
-      <w:pPr>
-        <w:shd w:val="clear" w:color="auto" w:fill="FEFEFE"/>
-        <w:spacing w:after="390" w:line="384" w:lineRule="atLeast"/>
-        <w:rPr>
-          <w:rFonts w:ascii="Arial" w:hAnsi="Arial" w:cs="Arial"/>
-          <w:color w:val="3A3A3A"/>
-          <w:sz w:val="27"/>
-          <w:szCs w:val="27"/>
-        </w:rPr>
-      </w:pPr>
-      <w:r>
-        <w:rPr>
-          <w:rFonts w:ascii="Arial" w:hAnsi="Arial" w:cs="Arial"/>
-          <w:color w:val="3A3A3A"/>
-          <w:sz w:val="27"/>
-          <w:szCs w:val="27"/>
-        </w:rPr>
-        <w:t>Insert a blank (or used and nuked) SD card into the SD card reader on your Mac.</w:t>
+      <w:proofErr w:type="spellStart"/>
+      <w:r>
+        <w:rPr>
+          <w:rFonts w:ascii="Courier New" w:hAnsi="Courier New" w:cs="Courier New"/>
+          <w:sz w:val="20"/>
+          <w:szCs w:val="20"/>
+        </w:rPr>
+        <w:t>diskutil</w:t>
+      </w:r>
+      <w:proofErr w:type="spellEnd"/>
+      <w:r>
+        <w:rPr>
+          <w:rFonts w:ascii="Courier New" w:hAnsi="Courier New" w:cs="Courier New"/>
+          <w:sz w:val="20"/>
+          <w:szCs w:val="20"/>
+        </w:rPr>
+        <w:t xml:space="preserve"> list</w:t>
       </w:r>
     </w:p>
     <w:p>
@@ -641,105 +468,18 @@
           <w:sz w:val="32"/>
           <w:szCs w:val="32"/>
         </w:rPr>
-        <w:t>Step 2. Locate the SD Card to be Restored</w:t>
-      </w:r>
-    </w:p>
-    <w:p>
-      <w:pPr>
-        <w:shd w:val="clear" w:color="auto" w:fill="FEFEFE"/>
-        <w:spacing w:line="384" w:lineRule="atLeast"/>
-        <w:rPr>
-          <w:rFonts w:ascii="Arial" w:hAnsi="Arial" w:cs="Arial"/>
-          <w:color w:val="3A3A3A"/>
-          <w:sz w:val="27"/>
-          <w:szCs w:val="27"/>
-        </w:rPr>
-      </w:pPr>
-      <w:r>
-        <w:rPr>
-          <w:rFonts w:ascii="Arial" w:hAnsi="Arial" w:cs="Arial"/>
-          <w:color w:val="3A3A3A"/>
-          <w:sz w:val="27"/>
-          <w:szCs w:val="27"/>
-        </w:rPr>
-        <w:t>Open Terminal and locate your SD Card, noting that the number may be different to that previously used, using the command:</w:t>
-      </w:r>
-    </w:p>
-    <w:tbl>
-      <w:tblPr>
-        <w:tblW w:w="12750" w:type="dxa"/>
-        <w:tblCellMar>
-          <w:left w:w="0" w:type="dxa"/>
-          <w:right w:w="0" w:type="dxa"/>
-        </w:tblCellMar>
-        <w:tblLook w:val="04A0" w:firstRow="1" w:lastRow="0" w:firstColumn="1" w:lastColumn="0" w:noHBand="0" w:noVBand="1"/>
-      </w:tblPr>
-      <w:tblGrid>
-        <w:gridCol w:w="465"/>
-        <w:gridCol w:w="12285"/>
-      </w:tblGrid>
-      <w:tr>
-        <w:tc>
-          <w:tcPr>
-            <w:tcW w:w="0" w:type="auto"/>
-            <w:vAlign w:val="center"/>
-            <w:hideMark/>
-          </w:tcPr>
-          <w:p>
-            <w:r>
-              <w:t>1</w:t>
-            </w:r>
-          </w:p>
-        </w:tc>
-        <w:tc>
-          <w:tcPr>
-            <w:tcW w:w="12285" w:type="dxa"/>
-            <w:vAlign w:val="center"/>
-            <w:hideMark/>
-          </w:tcPr>
-          <w:p>
-            <w:proofErr w:type="spellStart"/>
-            <w:r>
-              <w:rPr>
-                <w:rFonts w:ascii="Courier New" w:hAnsi="Courier New" w:cs="Courier New"/>
-                <w:sz w:val="20"/>
-                <w:szCs w:val="20"/>
-              </w:rPr>
-              <w:t>diskutil</w:t>
-            </w:r>
-            <w:proofErr w:type="spellEnd"/>
-            <w:r>
-              <w:rPr>
-                <w:rFonts w:ascii="Courier New" w:hAnsi="Courier New" w:cs="Courier New"/>
-                <w:sz w:val="20"/>
-                <w:szCs w:val="20"/>
-              </w:rPr>
-              <w:t xml:space="preserve"> list</w:t>
-            </w:r>
-          </w:p>
-        </w:tc>
-      </w:tr>
-    </w:tbl>
-    <w:p>
-      <w:pPr>
-        <w:shd w:val="clear" w:color="auto" w:fill="FEFEFE"/>
-        <w:spacing w:line="384" w:lineRule="atLeast"/>
-        <w:rPr>
-          <w:rFonts w:ascii="Arial" w:hAnsi="Arial" w:cs="Arial"/>
-          <w:color w:val="3A3A3A"/>
-          <w:sz w:val="27"/>
-          <w:szCs w:val="27"/>
-        </w:rPr>
-      </w:pPr>
-      <w:r>
-        <w:rPr>
-          <w:rFonts w:ascii="Arial" w:hAnsi="Arial" w:cs="Arial"/>
-          <w:color w:val="3A3A3A"/>
-          <w:sz w:val="27"/>
-          <w:szCs w:val="27"/>
-        </w:rPr>
-        <w:br/>
-        <w:t>Locating the SD Card using a Terminal Command</w:t>
+        <w:t xml:space="preserve">Step 1. Insert </w:t>
+      </w:r>
+      <w:r>
+        <w:rPr>
+          <w:rFonts w:ascii="Arial" w:hAnsi="Arial" w:cs="Arial"/>
+          <w:b/>
+          <w:bCs/>
+          <w:color w:val="3A3A3A"/>
+          <w:sz w:val="32"/>
+          <w:szCs w:val="32"/>
+        </w:rPr>
+        <w:t>empty SD Card</w:t>
       </w:r>
     </w:p>
     <w:p>
@@ -765,7 +505,7 @@
           <w:sz w:val="32"/>
           <w:szCs w:val="32"/>
         </w:rPr>
-        <w:t>Step 3. Unmount the SD Card</w:t>
+        <w:t>Step 2. Locate the SD Card</w:t>
       </w:r>
     </w:p>
     <w:p>
@@ -786,82 +526,9 @@
           <w:sz w:val="27"/>
           <w:szCs w:val="27"/>
         </w:rPr>
-        <w:t>In Terminal, enter the following command:</w:t>
+        <w:t>Open Terminal and locate your SD Card, noting that the number may be different to that previously used, using the command:</w:t>
       </w:r>
     </w:p>
-    <w:tbl>
-      <w:tblPr>
-        <w:tblW w:w="12750" w:type="dxa"/>
-        <w:tblCellMar>
-          <w:left w:w="0" w:type="dxa"/>
-          <w:right w:w="0" w:type="dxa"/>
-        </w:tblCellMar>
-        <w:tblLook w:val="04A0" w:firstRow="1" w:lastRow="0" w:firstColumn="1" w:lastColumn="0" w:noHBand="0" w:noVBand="1"/>
-      </w:tblPr>
-      <w:tblGrid>
-        <w:gridCol w:w="465"/>
-        <w:gridCol w:w="12285"/>
-      </w:tblGrid>
-      <w:tr>
-        <w:tc>
-          <w:tcPr>
-            <w:tcW w:w="0" w:type="auto"/>
-            <w:vAlign w:val="center"/>
-            <w:hideMark/>
-          </w:tcPr>
-          <w:p>
-            <w:r>
-              <w:t>1</w:t>
-            </w:r>
-          </w:p>
-        </w:tc>
-        <w:tc>
-          <w:tcPr>
-            <w:tcW w:w="12285" w:type="dxa"/>
-            <w:vAlign w:val="center"/>
-            <w:hideMark/>
-          </w:tcPr>
-          <w:p>
-            <w:proofErr w:type="spellStart"/>
-            <w:r>
-              <w:rPr>
-                <w:rFonts w:ascii="Courier New" w:hAnsi="Courier New" w:cs="Courier New"/>
-                <w:sz w:val="20"/>
-                <w:szCs w:val="20"/>
-              </w:rPr>
-              <w:t>diskutil</w:t>
-            </w:r>
-            <w:proofErr w:type="spellEnd"/>
-            <w:r>
-              <w:rPr>
-                <w:rFonts w:ascii="Courier New" w:hAnsi="Courier New" w:cs="Courier New"/>
-                <w:sz w:val="20"/>
-                <w:szCs w:val="20"/>
-              </w:rPr>
-              <w:t xml:space="preserve"> </w:t>
-            </w:r>
-            <w:proofErr w:type="spellStart"/>
-            <w:r>
-              <w:rPr>
-                <w:rFonts w:ascii="Courier New" w:hAnsi="Courier New" w:cs="Courier New"/>
-                <w:sz w:val="20"/>
-                <w:szCs w:val="20"/>
-              </w:rPr>
-              <w:t>unmountDisk</w:t>
-            </w:r>
-            <w:proofErr w:type="spellEnd"/>
-            <w:r>
-              <w:rPr>
-                <w:rFonts w:ascii="Courier New" w:hAnsi="Courier New" w:cs="Courier New"/>
-                <w:sz w:val="20"/>
-                <w:szCs w:val="20"/>
-              </w:rPr>
-              <w:t xml:space="preserve"> /dev/disk2</w:t>
-            </w:r>
-          </w:p>
-        </w:tc>
-      </w:tr>
-    </w:tbl>
     <w:p>
       <w:pPr>
         <w:shd w:val="clear" w:color="auto" w:fill="FEFEFE"/>
@@ -873,15 +540,23 @@
           <w:szCs w:val="27"/>
         </w:rPr>
       </w:pPr>
-      <w:r>
-        <w:rPr>
-          <w:rFonts w:ascii="Arial" w:hAnsi="Arial" w:cs="Arial"/>
-          <w:color w:val="3A3A3A"/>
-          <w:sz w:val="27"/>
-          <w:szCs w:val="27"/>
-        </w:rPr>
-        <w:br/>
-        <w:t>Unmounting the SD Card with a Terminal command</w:t>
+      <w:proofErr w:type="spellStart"/>
+      <w:r>
+        <w:rPr>
+          <w:rFonts w:ascii="Courier New" w:hAnsi="Courier New" w:cs="Courier New"/>
+          <w:sz w:val="20"/>
+          <w:szCs w:val="20"/>
+        </w:rPr>
+        <w:t>diskutil</w:t>
+      </w:r>
+      <w:proofErr w:type="spellEnd"/>
+      <w:r>
+        <w:rPr>
+          <w:rFonts w:ascii="Courier New" w:hAnsi="Courier New" w:cs="Courier New"/>
+          <w:sz w:val="20"/>
+          <w:szCs w:val="20"/>
+        </w:rPr>
+        <w:t xml:space="preserve"> list</w:t>
       </w:r>
     </w:p>
     <w:p>
@@ -907,7 +582,7 @@
           <w:sz w:val="32"/>
           <w:szCs w:val="32"/>
         </w:rPr>
-        <w:t>Step 3. Format the SD Card</w:t>
+        <w:t>Step 3. Unmount the SD Card</w:t>
       </w:r>
     </w:p>
     <w:p>
@@ -928,108 +603,56 @@
           <w:sz w:val="27"/>
           <w:szCs w:val="27"/>
         </w:rPr>
-        <w:t>When you have identified your SD Card, enter the following command to format it as FAT16, in my case it’s </w:t>
-      </w:r>
-      <w:r>
-        <w:rPr>
-          <w:rFonts w:ascii="Arial" w:hAnsi="Arial" w:cs="Arial"/>
-          <w:b/>
-          <w:bCs/>
+        <w:t>In Terminal, enter the following command:</w:t>
+      </w:r>
+    </w:p>
+    <w:p>
+      <w:pPr>
+        <w:shd w:val="clear" w:color="auto" w:fill="FEFEFE"/>
+        <w:spacing w:line="384" w:lineRule="atLeast"/>
+        <w:rPr>
+          <w:rFonts w:ascii="Arial" w:hAnsi="Arial" w:cs="Arial"/>
           <w:color w:val="3A3A3A"/>
           <w:sz w:val="27"/>
           <w:szCs w:val="27"/>
         </w:rPr>
-        <w:t>/dev/disk2</w:t>
-      </w:r>
-      <w:r>
-        <w:rPr>
-          <w:rFonts w:ascii="Arial" w:hAnsi="Arial" w:cs="Arial"/>
-          <w:color w:val="3A3A3A"/>
-          <w:sz w:val="27"/>
-          <w:szCs w:val="27"/>
-        </w:rPr>
-        <w:t>. Amend this as required for your circumstances:</w:t>
-      </w:r>
-    </w:p>
-    <w:tbl>
-      <w:tblPr>
-        <w:tblW w:w="12750" w:type="dxa"/>
-        <w:tblCellMar>
-          <w:left w:w="0" w:type="dxa"/>
-          <w:right w:w="0" w:type="dxa"/>
-        </w:tblCellMar>
-        <w:tblLook w:val="04A0" w:firstRow="1" w:lastRow="0" w:firstColumn="1" w:lastColumn="0" w:noHBand="0" w:noVBand="1"/>
-      </w:tblPr>
-      <w:tblGrid>
-        <w:gridCol w:w="465"/>
-        <w:gridCol w:w="12285"/>
-      </w:tblGrid>
-      <w:tr>
-        <w:tc>
-          <w:tcPr>
-            <w:tcW w:w="0" w:type="auto"/>
-            <w:vAlign w:val="center"/>
-            <w:hideMark/>
-          </w:tcPr>
-          <w:p>
-            <w:r>
-              <w:t>1</w:t>
-            </w:r>
-          </w:p>
-        </w:tc>
-        <w:tc>
-          <w:tcPr>
-            <w:tcW w:w="12285" w:type="dxa"/>
-            <w:vAlign w:val="center"/>
-            <w:hideMark/>
-          </w:tcPr>
-          <w:p>
-            <w:proofErr w:type="spellStart"/>
-            <w:r>
-              <w:rPr>
-                <w:rFonts w:ascii="Courier New" w:hAnsi="Courier New" w:cs="Courier New"/>
-                <w:sz w:val="20"/>
-                <w:szCs w:val="20"/>
-              </w:rPr>
-              <w:t>sudo</w:t>
-            </w:r>
-            <w:proofErr w:type="spellEnd"/>
-            <w:r>
-              <w:t xml:space="preserve"> </w:t>
-            </w:r>
-            <w:proofErr w:type="spellStart"/>
-            <w:r>
-              <w:rPr>
-                <w:rFonts w:ascii="Courier New" w:hAnsi="Courier New" w:cs="Courier New"/>
-                <w:sz w:val="20"/>
-                <w:szCs w:val="20"/>
-              </w:rPr>
-              <w:t>newfs_msdos</w:t>
-            </w:r>
-            <w:proofErr w:type="spellEnd"/>
-            <w:r>
-              <w:rPr>
-                <w:rFonts w:ascii="Courier New" w:hAnsi="Courier New" w:cs="Courier New"/>
-                <w:sz w:val="20"/>
-                <w:szCs w:val="20"/>
-              </w:rPr>
-              <w:t xml:space="preserve"> -F 16 /dev/disk2</w:t>
-            </w:r>
-          </w:p>
-        </w:tc>
-      </w:tr>
-    </w:tbl>
-    <w:p>
-      <w:pPr>
-        <w:shd w:val="clear" w:color="auto" w:fill="FEFEFE"/>
-        <w:spacing w:line="384" w:lineRule="atLeast"/>
-        <w:rPr>
-          <w:rFonts w:ascii="Arial" w:hAnsi="Arial" w:cs="Arial"/>
-          <w:color w:val="3A3A3A"/>
-          <w:sz w:val="27"/>
-          <w:szCs w:val="27"/>
-        </w:rPr>
-      </w:pPr>
+      </w:pPr>
+      <w:proofErr w:type="spellStart"/>
+      <w:r>
+        <w:rPr>
+          <w:rFonts w:ascii="Courier New" w:hAnsi="Courier New" w:cs="Courier New"/>
+          <w:sz w:val="20"/>
+          <w:szCs w:val="20"/>
+        </w:rPr>
+        <w:t>diskutil</w:t>
+      </w:r>
+      <w:proofErr w:type="spellEnd"/>
+      <w:r>
+        <w:rPr>
+          <w:rFonts w:ascii="Courier New" w:hAnsi="Courier New" w:cs="Courier New"/>
+          <w:sz w:val="20"/>
+          <w:szCs w:val="20"/>
+        </w:rPr>
+        <w:t xml:space="preserve"> </w:t>
+      </w:r>
+      <w:proofErr w:type="spellStart"/>
+      <w:r>
+        <w:rPr>
+          <w:rFonts w:ascii="Courier New" w:hAnsi="Courier New" w:cs="Courier New"/>
+          <w:sz w:val="20"/>
+          <w:szCs w:val="20"/>
+        </w:rPr>
+        <w:t>unmountDisk</w:t>
+      </w:r>
+      <w:proofErr w:type="spellEnd"/>
+      <w:r>
+        <w:rPr>
+          <w:rFonts w:ascii="Courier New" w:hAnsi="Courier New" w:cs="Courier New"/>
+          <w:sz w:val="20"/>
+          <w:szCs w:val="20"/>
+        </w:rPr>
+        <w:t xml:space="preserve"> /dev/disk2</w:t>
+      </w:r>
     </w:p>
     <w:p>
       <w:pPr>
@@ -1045,8 +668,6 @@
           <w:szCs w:val="32"/>
         </w:rPr>
       </w:pPr>
-      <w:bookmarkStart w:id="0" w:name="_GoBack"/>
-      <w:bookmarkEnd w:id="0"/>
       <w:r>
         <w:rPr>
           <w:rFonts w:ascii="Arial" w:hAnsi="Arial" w:cs="Arial"/>
@@ -1056,7 +677,40 @@
           <w:sz w:val="32"/>
           <w:szCs w:val="32"/>
         </w:rPr>
-        <w:t>Step 4. Restore from a Cloned Disc Image</w:t>
+        <w:t>Step 4</w:t>
+      </w:r>
+      <w:r>
+        <w:rPr>
+          <w:rFonts w:ascii="Arial" w:hAnsi="Arial" w:cs="Arial"/>
+          <w:b/>
+          <w:bCs/>
+          <w:color w:val="3A3A3A"/>
+          <w:sz w:val="32"/>
+          <w:szCs w:val="32"/>
+        </w:rPr>
+        <w:t xml:space="preserve">. </w:t>
+      </w:r>
+      <w:r>
+        <w:rPr>
+          <w:rFonts w:ascii="Arial" w:hAnsi="Arial" w:cs="Arial"/>
+          <w:b/>
+          <w:bCs/>
+          <w:color w:val="3A3A3A"/>
+          <w:sz w:val="32"/>
+          <w:szCs w:val="32"/>
+        </w:rPr>
+        <w:t>Write</w:t>
+      </w:r>
+      <w:r>
+        <w:rPr>
+          <w:rFonts w:ascii="Arial" w:hAnsi="Arial" w:cs="Arial"/>
+          <w:b/>
+          <w:bCs/>
+          <w:color w:val="3A3A3A"/>
+          <w:sz w:val="32"/>
+          <w:szCs w:val="32"/>
+        </w:rPr>
+        <w:t xml:space="preserve"> Disc Image</w:t>
       </w:r>
     </w:p>
     <w:p>
@@ -1077,7 +731,25 @@
           <w:sz w:val="27"/>
           <w:szCs w:val="27"/>
         </w:rPr>
-        <w:t>Locate the disc image, dmg, that you previously cloned. My example assumes that the dmg is on the Desktop. In Terminal, enter the following command ensuring that you identify the correct destination disc, in my example it’s </w:t>
+        <w:t>Locate the disc image,</w:t>
+      </w:r>
+      <w:r>
+        <w:rPr>
+          <w:rFonts w:ascii="Arial" w:hAnsi="Arial" w:cs="Arial"/>
+          <w:color w:val="3A3A3A"/>
+          <w:sz w:val="27"/>
+          <w:szCs w:val="27"/>
+        </w:rPr>
+        <w:t xml:space="preserve"> dmg</w:t>
+      </w:r>
+      <w:r>
+        <w:rPr>
+          <w:rFonts w:ascii="Arial" w:hAnsi="Arial" w:cs="Arial"/>
+          <w:color w:val="3A3A3A"/>
+          <w:sz w:val="27"/>
+          <w:szCs w:val="27"/>
+        </w:rPr>
+        <w:t>. My example assumes that the dmg is on the Desktop. In Terminal, enter the following command ensuring that you identify the correct destination disc, in my example it’s </w:t>
       </w:r>
       <w:r>
         <w:rPr>
@@ -1100,106 +772,134 @@
         <w:t>.</w:t>
       </w:r>
     </w:p>
-    <w:tbl>
-      <w:tblPr>
-        <w:tblW w:w="12750" w:type="dxa"/>
-        <w:tblCellMar>
-          <w:left w:w="0" w:type="dxa"/>
-          <w:right w:w="0" w:type="dxa"/>
-        </w:tblCellMar>
-        <w:tblLook w:val="04A0" w:firstRow="1" w:lastRow="0" w:firstColumn="1" w:lastColumn="0" w:noHBand="0" w:noVBand="1"/>
-      </w:tblPr>
-      <w:tblGrid>
-        <w:gridCol w:w="465"/>
-        <w:gridCol w:w="12285"/>
-      </w:tblGrid>
-      <w:tr>
-        <w:tc>
-          <w:tcPr>
-            <w:tcW w:w="0" w:type="auto"/>
-            <w:vAlign w:val="center"/>
-            <w:hideMark/>
-          </w:tcPr>
-          <w:p>
-            <w:r>
-              <w:t>1</w:t>
-            </w:r>
-          </w:p>
-        </w:tc>
-        <w:tc>
-          <w:tcPr>
-            <w:tcW w:w="12285" w:type="dxa"/>
-            <w:vAlign w:val="center"/>
-            <w:hideMark/>
-          </w:tcPr>
-          <w:p>
-            <w:proofErr w:type="spellStart"/>
-            <w:r>
-              <w:rPr>
-                <w:rFonts w:ascii="Courier New" w:hAnsi="Courier New" w:cs="Courier New"/>
-                <w:sz w:val="20"/>
-                <w:szCs w:val="20"/>
-              </w:rPr>
-              <w:t>sudo</w:t>
-            </w:r>
-            <w:proofErr w:type="spellEnd"/>
-            <w:r>
-              <w:t xml:space="preserve"> </w:t>
-            </w:r>
-            <w:proofErr w:type="spellStart"/>
-            <w:r>
-              <w:rPr>
-                <w:rFonts w:ascii="Courier New" w:hAnsi="Courier New" w:cs="Courier New"/>
-                <w:sz w:val="20"/>
-                <w:szCs w:val="20"/>
-              </w:rPr>
-              <w:t>dd</w:t>
-            </w:r>
-            <w:proofErr w:type="spellEnd"/>
-            <w:r>
-              <w:t xml:space="preserve"> </w:t>
-            </w:r>
-            <w:r>
-              <w:rPr>
-                <w:rFonts w:ascii="Courier New" w:hAnsi="Courier New" w:cs="Courier New"/>
-                <w:sz w:val="20"/>
-                <w:szCs w:val="20"/>
-              </w:rPr>
-              <w:t>if=~/Desktop/</w:t>
-            </w:r>
-            <w:proofErr w:type="spellStart"/>
-            <w:r>
-              <w:rPr>
-                <w:rFonts w:ascii="Courier New" w:hAnsi="Courier New" w:cs="Courier New"/>
-                <w:sz w:val="20"/>
-                <w:szCs w:val="20"/>
-              </w:rPr>
-              <w:t>raspberrypi.dmg</w:t>
-            </w:r>
-            <w:proofErr w:type="spellEnd"/>
-            <w:r>
-              <w:rPr>
-                <w:rFonts w:ascii="Courier New" w:hAnsi="Courier New" w:cs="Courier New"/>
-                <w:sz w:val="20"/>
-                <w:szCs w:val="20"/>
-              </w:rPr>
-              <w:t xml:space="preserve"> of=/dev/disk2</w:t>
-            </w:r>
-          </w:p>
-        </w:tc>
-      </w:tr>
-    </w:tbl>
     <w:p>
       <w:pPr>
         <w:shd w:val="clear" w:color="auto" w:fill="FEFEFE"/>
         <w:spacing w:line="384" w:lineRule="atLeast"/>
         <w:rPr>
+          <w:rFonts w:ascii="Courier New" w:hAnsi="Courier New" w:cs="Courier New"/>
+          <w:sz w:val="20"/>
+          <w:szCs w:val="20"/>
+        </w:rPr>
+      </w:pPr>
+      <w:proofErr w:type="spellStart"/>
+      <w:r>
+        <w:rPr>
+          <w:rFonts w:ascii="Courier New" w:hAnsi="Courier New" w:cs="Courier New"/>
+          <w:sz w:val="20"/>
+          <w:szCs w:val="20"/>
+        </w:rPr>
+        <w:t>sudo</w:t>
+      </w:r>
+      <w:proofErr w:type="spellEnd"/>
+      <w:r>
+        <w:t xml:space="preserve"> </w:t>
+      </w:r>
+      <w:proofErr w:type="spellStart"/>
+      <w:r>
+        <w:rPr>
+          <w:rFonts w:ascii="Courier New" w:hAnsi="Courier New" w:cs="Courier New"/>
+          <w:sz w:val="20"/>
+          <w:szCs w:val="20"/>
+        </w:rPr>
+        <w:t>dd</w:t>
+      </w:r>
+      <w:proofErr w:type="spellEnd"/>
+      <w:r>
+        <w:t xml:space="preserve"> </w:t>
+      </w:r>
+      <w:proofErr w:type="spellStart"/>
+      <w:r>
+        <w:rPr>
+          <w:rFonts w:ascii="Courier New" w:hAnsi="Courier New" w:cs="Courier New"/>
+          <w:sz w:val="20"/>
+          <w:szCs w:val="20"/>
+        </w:rPr>
+        <w:t>bs</w:t>
+      </w:r>
+      <w:proofErr w:type="spellEnd"/>
+      <w:r>
+        <w:rPr>
+          <w:rFonts w:ascii="Courier New" w:hAnsi="Courier New" w:cs="Courier New"/>
+          <w:sz w:val="20"/>
+          <w:szCs w:val="20"/>
+        </w:rPr>
+        <w:t>=</w:t>
+      </w:r>
+      <w:r>
+        <w:rPr>
+          <w:rFonts w:ascii="Courier New" w:hAnsi="Courier New" w:cs="Courier New"/>
+          <w:sz w:val="20"/>
+          <w:szCs w:val="20"/>
+        </w:rPr>
+        <w:t xml:space="preserve">1m </w:t>
+      </w:r>
+      <w:r>
+        <w:rPr>
+          <w:rFonts w:ascii="Courier New" w:hAnsi="Courier New" w:cs="Courier New"/>
+          <w:sz w:val="20"/>
+          <w:szCs w:val="20"/>
+        </w:rPr>
+        <w:t>if=~/Desktop/</w:t>
+      </w:r>
+      <w:proofErr w:type="spellStart"/>
+      <w:r>
+        <w:rPr>
+          <w:rFonts w:ascii="Courier New" w:hAnsi="Courier New" w:cs="Courier New"/>
+          <w:sz w:val="20"/>
+          <w:szCs w:val="20"/>
+        </w:rPr>
+        <w:t>raspberrypi.dmg</w:t>
+      </w:r>
+      <w:proofErr w:type="spellEnd"/>
+      <w:r>
+        <w:rPr>
+          <w:rFonts w:ascii="Courier New" w:hAnsi="Courier New" w:cs="Courier New"/>
+          <w:sz w:val="20"/>
+          <w:szCs w:val="20"/>
+        </w:rPr>
+        <w:t xml:space="preserve"> of=/dev/disk2</w:t>
+      </w:r>
+    </w:p>
+    <w:p>
+      <w:pPr>
+        <w:shd w:val="clear" w:color="auto" w:fill="FEFEFE"/>
+        <w:spacing w:line="384" w:lineRule="atLeast"/>
+        <w:rPr>
+          <w:rFonts w:ascii="Courier New" w:hAnsi="Courier New" w:cs="Courier New"/>
+          <w:sz w:val="20"/>
+          <w:szCs w:val="20"/>
+        </w:rPr>
+      </w:pPr>
+      <w:r>
+        <w:rPr>
+          <w:rFonts w:ascii="Courier New" w:hAnsi="Courier New" w:cs="Courier New"/>
+          <w:sz w:val="20"/>
+          <w:szCs w:val="20"/>
+        </w:rPr>
+        <w:t xml:space="preserve"> </w:t>
+      </w:r>
+    </w:p>
+    <w:p>
+      <w:pPr>
+        <w:shd w:val="clear" w:color="auto" w:fill="FEFEFE"/>
+        <w:spacing w:line="384" w:lineRule="atLeast"/>
+        <w:rPr>
           <w:rFonts w:ascii="Arial" w:hAnsi="Arial" w:cs="Arial"/>
           <w:color w:val="3A3A3A"/>
           <w:sz w:val="21"/>
           <w:szCs w:val="21"/>
         </w:rPr>
       </w:pPr>
+      <w:r>
+        <w:rPr>
+          <w:rFonts w:ascii="Arial" w:hAnsi="Arial" w:cs="Arial"/>
+          <w:color w:val="3A3A3A"/>
+          <w:sz w:val="27"/>
+          <w:szCs w:val="27"/>
+        </w:rPr>
+        <w:t>If successful, nothing will show up. But pressing ctrl-t you can check the progress.</w:t>
+      </w:r>
     </w:p>
     <w:sectPr>
       <w:pgSz w:w="12240" w:h="15840"/>

</xml_diff>

<commit_message>
Updated notes and robot_camera ino.
</commit_message>
<xml_diff>
--- a/Notes/Cloning_Writing SD card using MAC.docx
+++ b/Notes/Cloning_Writing SD card using MAC.docx
@@ -4,8 +4,13 @@
   <w:body>
     <w:p>
       <w:r>
-        <w:t>Cloning SD card using MAC</w:t>
-      </w:r>
+        <w:t>Cloning SD card using MA</w:t>
+      </w:r>
+      <w:r>
+        <w:t>C</w:t>
+      </w:r>
+      <w:bookmarkStart w:id="0" w:name="_GoBack"/>
+      <w:bookmarkEnd w:id="0"/>
     </w:p>
     <w:p>
       <w:pPr>
@@ -365,26 +370,34 @@
           <w:sz w:val="20"/>
           <w:szCs w:val="20"/>
         </w:rPr>
-        <w:t>of=~/Desktop/raspberrypi.</w:t>
-      </w:r>
+        <w:t>of=~/Desktop/</w:t>
+      </w:r>
+      <w:proofErr w:type="spellStart"/>
       <w:r>
         <w:rPr>
           <w:rFonts w:ascii="Courier New" w:hAnsi="Courier New" w:cs="Courier New"/>
           <w:sz w:val="20"/>
           <w:szCs w:val="20"/>
         </w:rPr>
-        <w:t>i</w:t>
-      </w:r>
-      <w:bookmarkStart w:id="0" w:name="_GoBack"/>
-      <w:bookmarkEnd w:id="0"/>
+        <w:t>raspberrypi.</w:t>
+      </w:r>
       <w:r>
         <w:rPr>
           <w:rFonts w:ascii="Courier New" w:hAnsi="Courier New" w:cs="Courier New"/>
           <w:sz w:val="20"/>
           <w:szCs w:val="20"/>
         </w:rPr>
+        <w:t>i</w:t>
+      </w:r>
+      <w:r>
+        <w:rPr>
+          <w:rFonts w:ascii="Courier New" w:hAnsi="Courier New" w:cs="Courier New"/>
+          <w:sz w:val="20"/>
+          <w:szCs w:val="20"/>
+        </w:rPr>
         <w:t>mg</w:t>
       </w:r>
+      <w:proofErr w:type="spellEnd"/>
     </w:p>
     <w:p/>
     <w:p/>

</xml_diff>